<commit_message>
Update the number of basis species defining the secondary species to 20. The previous version is 20.
</commit_message>
<xml_diff>
--- a/doc/user_guide.docx
+++ b/doc/user_guide.docx
@@ -115,13 +115,7 @@
         </w:numPr>
       </w:pPr>
       <w:r>
-        <w:t>C</w:t>
-      </w:r>
-      <w:r>
-        <w:t>omponent database of min3p</w:t>
-      </w:r>
-      <w:r>
-        <w:t xml:space="preserve">, </w:t>
+        <w:t xml:space="preserve">Component database of min3p, </w:t>
       </w:r>
       <w:proofErr w:type="gramStart"/>
       <w:r>
@@ -434,6 +428,1067 @@
       </w:r>
     </w:p>
     <w:p>
+      <w:bookmarkStart w:id="0" w:name="_GoBack"/>
+      <w:bookmarkEnd w:id="0"/>
+      <w:r>
+        <w:t>Sample of Errors:</w:t>
+      </w:r>
+    </w:p>
+    <w:p>
+      <w:pPr>
+        <w:rPr>
+          <w:sz w:val="18"/>
+          <w:szCs w:val="18"/>
+        </w:rPr>
+      </w:pPr>
+      <w:r>
+        <w:rPr>
+          <w:sz w:val="18"/>
+          <w:szCs w:val="18"/>
+        </w:rPr>
+        <w:t>For example, minerals "</w:t>
+      </w:r>
+      <w:proofErr w:type="spellStart"/>
+      <w:proofErr w:type="gramStart"/>
+      <w:r>
+        <w:rPr>
+          <w:sz w:val="18"/>
+          <w:szCs w:val="18"/>
+        </w:rPr>
+        <w:t>hsaponite</w:t>
+      </w:r>
+      <w:proofErr w:type="spellEnd"/>
+      <w:r>
+        <w:rPr>
+          <w:sz w:val="18"/>
+          <w:szCs w:val="18"/>
+        </w:rPr>
+        <w:t>(</w:t>
+      </w:r>
+      <w:proofErr w:type="spellStart"/>
+      <w:proofErr w:type="gramEnd"/>
+      <w:r>
+        <w:rPr>
+          <w:sz w:val="18"/>
+          <w:szCs w:val="18"/>
+        </w:rPr>
+        <w:t>feca</w:t>
+      </w:r>
+      <w:proofErr w:type="spellEnd"/>
+      <w:r>
+        <w:rPr>
+          <w:sz w:val="18"/>
+          <w:szCs w:val="18"/>
+        </w:rPr>
+        <w:t>)" and "</w:t>
+      </w:r>
+      <w:proofErr w:type="spellStart"/>
+      <w:r>
+        <w:rPr>
+          <w:sz w:val="18"/>
+          <w:szCs w:val="18"/>
+        </w:rPr>
+        <w:t>hsaponite</w:t>
+      </w:r>
+      <w:proofErr w:type="spellEnd"/>
+      <w:r>
+        <w:rPr>
+          <w:sz w:val="18"/>
+          <w:szCs w:val="18"/>
+        </w:rPr>
+        <w:t>(</w:t>
+      </w:r>
+      <w:proofErr w:type="spellStart"/>
+      <w:r>
+        <w:rPr>
+          <w:sz w:val="18"/>
+          <w:szCs w:val="18"/>
+        </w:rPr>
+        <w:t>fek</w:t>
+      </w:r>
+      <w:proofErr w:type="spellEnd"/>
+      <w:r>
+        <w:rPr>
+          <w:sz w:val="18"/>
+          <w:szCs w:val="18"/>
+        </w:rPr>
+        <w:t>)"   will have the same truncated short name "</w:t>
+      </w:r>
+      <w:proofErr w:type="spellStart"/>
+      <w:r>
+        <w:rPr>
+          <w:sz w:val="18"/>
+          <w:szCs w:val="18"/>
+        </w:rPr>
+        <w:t>hsaponite</w:t>
+      </w:r>
+      <w:proofErr w:type="spellEnd"/>
+      <w:r>
+        <w:rPr>
+          <w:sz w:val="18"/>
+          <w:szCs w:val="18"/>
+        </w:rPr>
+        <w:t>(</w:t>
+      </w:r>
+      <w:proofErr w:type="spellStart"/>
+      <w:r>
+        <w:rPr>
+          <w:sz w:val="18"/>
+          <w:szCs w:val="18"/>
+        </w:rPr>
+        <w:t>fe</w:t>
+      </w:r>
+      <w:proofErr w:type="spellEnd"/>
+      <w:r>
+        <w:rPr>
+          <w:sz w:val="18"/>
+          <w:szCs w:val="18"/>
+        </w:rPr>
+        <w:t>" if not using alias. In the log file, the following information can be found:</w:t>
+      </w:r>
+    </w:p>
+    <w:p>
+      <w:pPr>
+        <w:rPr>
+          <w:sz w:val="18"/>
+          <w:szCs w:val="18"/>
+        </w:rPr>
+      </w:pPr>
+      <w:r>
+        <w:rPr>
+          <w:sz w:val="18"/>
+          <w:szCs w:val="18"/>
+        </w:rPr>
+        <w:t>---</w:t>
+      </w:r>
+    </w:p>
+    <w:p>
+      <w:pPr>
+        <w:rPr>
+          <w:sz w:val="18"/>
+          <w:szCs w:val="18"/>
+        </w:rPr>
+      </w:pPr>
+      <w:r>
+        <w:rPr>
+          <w:sz w:val="18"/>
+          <w:szCs w:val="18"/>
+        </w:rPr>
+        <w:lastRenderedPageBreak/>
+        <w:t xml:space="preserve">Name truncation: </w:t>
+      </w:r>
+      <w:proofErr w:type="spellStart"/>
+      <w:proofErr w:type="gramStart"/>
+      <w:r>
+        <w:rPr>
+          <w:sz w:val="18"/>
+          <w:szCs w:val="18"/>
+        </w:rPr>
+        <w:t>hsaponite</w:t>
+      </w:r>
+      <w:proofErr w:type="spellEnd"/>
+      <w:r>
+        <w:rPr>
+          <w:sz w:val="18"/>
+          <w:szCs w:val="18"/>
+        </w:rPr>
+        <w:t>(</w:t>
+      </w:r>
+      <w:proofErr w:type="spellStart"/>
+      <w:proofErr w:type="gramEnd"/>
+      <w:r>
+        <w:rPr>
+          <w:sz w:val="18"/>
+          <w:szCs w:val="18"/>
+        </w:rPr>
+        <w:t>feca</w:t>
+      </w:r>
+      <w:proofErr w:type="spellEnd"/>
+      <w:r>
+        <w:rPr>
+          <w:sz w:val="18"/>
+          <w:szCs w:val="18"/>
+        </w:rPr>
+        <w:t xml:space="preserve">) to </w:t>
+      </w:r>
+      <w:proofErr w:type="spellStart"/>
+      <w:r>
+        <w:rPr>
+          <w:sz w:val="18"/>
+          <w:szCs w:val="18"/>
+        </w:rPr>
+        <w:t>hsaponite</w:t>
+      </w:r>
+      <w:proofErr w:type="spellEnd"/>
+      <w:r>
+        <w:rPr>
+          <w:sz w:val="18"/>
+          <w:szCs w:val="18"/>
+        </w:rPr>
+        <w:t>(</w:t>
+      </w:r>
+      <w:proofErr w:type="spellStart"/>
+      <w:r>
+        <w:rPr>
+          <w:sz w:val="18"/>
+          <w:szCs w:val="18"/>
+        </w:rPr>
+        <w:t>fe</w:t>
+      </w:r>
+      <w:proofErr w:type="spellEnd"/>
+    </w:p>
+    <w:p>
+      <w:pPr>
+        <w:rPr>
+          <w:sz w:val="18"/>
+          <w:szCs w:val="18"/>
+        </w:rPr>
+      </w:pPr>
+      <w:r>
+        <w:rPr>
+          <w:sz w:val="18"/>
+          <w:szCs w:val="18"/>
+        </w:rPr>
+        <w:t xml:space="preserve">New name and truncation added: </w:t>
+      </w:r>
+      <w:proofErr w:type="spellStart"/>
+      <w:proofErr w:type="gramStart"/>
+      <w:r>
+        <w:rPr>
+          <w:sz w:val="18"/>
+          <w:szCs w:val="18"/>
+        </w:rPr>
+        <w:t>hsaponite</w:t>
+      </w:r>
+      <w:proofErr w:type="spellEnd"/>
+      <w:r>
+        <w:rPr>
+          <w:sz w:val="18"/>
+          <w:szCs w:val="18"/>
+        </w:rPr>
+        <w:t>(</w:t>
+      </w:r>
+      <w:proofErr w:type="spellStart"/>
+      <w:proofErr w:type="gramEnd"/>
+      <w:r>
+        <w:rPr>
+          <w:sz w:val="18"/>
+          <w:szCs w:val="18"/>
+        </w:rPr>
+        <w:t>feca</w:t>
+      </w:r>
+      <w:proofErr w:type="spellEnd"/>
+      <w:r>
+        <w:rPr>
+          <w:sz w:val="18"/>
+          <w:szCs w:val="18"/>
+        </w:rPr>
+        <w:t xml:space="preserve">)  </w:t>
+      </w:r>
+      <w:proofErr w:type="spellStart"/>
+      <w:r>
+        <w:rPr>
+          <w:sz w:val="18"/>
+          <w:szCs w:val="18"/>
+        </w:rPr>
+        <w:t>hsaponite</w:t>
+      </w:r>
+      <w:proofErr w:type="spellEnd"/>
+      <w:r>
+        <w:rPr>
+          <w:sz w:val="18"/>
+          <w:szCs w:val="18"/>
+        </w:rPr>
+        <w:t>(</w:t>
+      </w:r>
+      <w:proofErr w:type="spellStart"/>
+      <w:r>
+        <w:rPr>
+          <w:sz w:val="18"/>
+          <w:szCs w:val="18"/>
+        </w:rPr>
+        <w:t>fe</w:t>
+      </w:r>
+      <w:proofErr w:type="spellEnd"/>
+    </w:p>
+    <w:p>
+      <w:pPr>
+        <w:rPr>
+          <w:sz w:val="18"/>
+          <w:szCs w:val="18"/>
+        </w:rPr>
+      </w:pPr>
+      <w:r>
+        <w:rPr>
+          <w:sz w:val="18"/>
+          <w:szCs w:val="18"/>
+        </w:rPr>
+        <w:t>...</w:t>
+      </w:r>
+    </w:p>
+    <w:p>
+      <w:pPr>
+        <w:rPr>
+          <w:sz w:val="18"/>
+          <w:szCs w:val="18"/>
+        </w:rPr>
+      </w:pPr>
+      <w:proofErr w:type="gramStart"/>
+      <w:r>
+        <w:rPr>
+          <w:sz w:val="18"/>
+          <w:szCs w:val="18"/>
+        </w:rPr>
+        <w:t>Error(</w:t>
+      </w:r>
+      <w:proofErr w:type="gramEnd"/>
+      <w:r>
+        <w:rPr>
+          <w:sz w:val="18"/>
+          <w:szCs w:val="18"/>
+        </w:rPr>
+        <w:t xml:space="preserve">ignored): Truncate name duplicated, the same truncate name already exist: </w:t>
+      </w:r>
+      <w:proofErr w:type="spellStart"/>
+      <w:r>
+        <w:rPr>
+          <w:sz w:val="18"/>
+          <w:szCs w:val="18"/>
+        </w:rPr>
+        <w:t>hsaponite</w:t>
+      </w:r>
+      <w:proofErr w:type="spellEnd"/>
+      <w:r>
+        <w:rPr>
+          <w:sz w:val="18"/>
+          <w:szCs w:val="18"/>
+        </w:rPr>
+        <w:t>(</w:t>
+      </w:r>
+      <w:proofErr w:type="spellStart"/>
+      <w:r>
+        <w:rPr>
+          <w:sz w:val="18"/>
+          <w:szCs w:val="18"/>
+        </w:rPr>
+        <w:t>fe</w:t>
+      </w:r>
+      <w:proofErr w:type="spellEnd"/>
+    </w:p>
+    <w:p>
+      <w:pPr>
+        <w:rPr>
+          <w:sz w:val="18"/>
+          <w:szCs w:val="18"/>
+        </w:rPr>
+      </w:pPr>
+      <w:r>
+        <w:rPr>
+          <w:sz w:val="18"/>
+          <w:szCs w:val="18"/>
+        </w:rPr>
+        <w:t xml:space="preserve">New name and truncation added: </w:t>
+      </w:r>
+      <w:proofErr w:type="spellStart"/>
+      <w:proofErr w:type="gramStart"/>
+      <w:r>
+        <w:rPr>
+          <w:sz w:val="18"/>
+          <w:szCs w:val="18"/>
+        </w:rPr>
+        <w:t>hsaponite</w:t>
+      </w:r>
+      <w:proofErr w:type="spellEnd"/>
+      <w:r>
+        <w:rPr>
+          <w:sz w:val="18"/>
+          <w:szCs w:val="18"/>
+        </w:rPr>
+        <w:t>(</w:t>
+      </w:r>
+      <w:proofErr w:type="spellStart"/>
+      <w:proofErr w:type="gramEnd"/>
+      <w:r>
+        <w:rPr>
+          <w:sz w:val="18"/>
+          <w:szCs w:val="18"/>
+        </w:rPr>
+        <w:t>fek</w:t>
+      </w:r>
+      <w:proofErr w:type="spellEnd"/>
+      <w:r>
+        <w:rPr>
+          <w:sz w:val="18"/>
+          <w:szCs w:val="18"/>
+        </w:rPr>
+        <w:t xml:space="preserve">)  </w:t>
+      </w:r>
+      <w:proofErr w:type="spellStart"/>
+      <w:r>
+        <w:rPr>
+          <w:sz w:val="18"/>
+          <w:szCs w:val="18"/>
+        </w:rPr>
+        <w:t>hsaponite</w:t>
+      </w:r>
+      <w:proofErr w:type="spellEnd"/>
+      <w:r>
+        <w:rPr>
+          <w:sz w:val="18"/>
+          <w:szCs w:val="18"/>
+        </w:rPr>
+        <w:t>(</w:t>
+      </w:r>
+      <w:proofErr w:type="spellStart"/>
+      <w:r>
+        <w:rPr>
+          <w:sz w:val="18"/>
+          <w:szCs w:val="18"/>
+        </w:rPr>
+        <w:t>fe</w:t>
+      </w:r>
+      <w:proofErr w:type="spellEnd"/>
+    </w:p>
+    <w:p>
+      <w:pPr>
+        <w:rPr>
+          <w:sz w:val="18"/>
+          <w:szCs w:val="18"/>
+        </w:rPr>
+      </w:pPr>
+      <w:r>
+        <w:rPr>
+          <w:sz w:val="18"/>
+          <w:szCs w:val="18"/>
+        </w:rPr>
+        <w:t>---</w:t>
+      </w:r>
+    </w:p>
+    <w:p>
+      <w:pPr>
+        <w:rPr>
+          <w:sz w:val="18"/>
+          <w:szCs w:val="18"/>
+        </w:rPr>
+      </w:pPr>
+      <w:r>
+        <w:rPr>
+          <w:sz w:val="18"/>
+          <w:szCs w:val="18"/>
+        </w:rPr>
+        <w:t xml:space="preserve">And in the </w:t>
+      </w:r>
+      <w:proofErr w:type="spellStart"/>
+      <w:r>
+        <w:rPr>
+          <w:sz w:val="18"/>
+          <w:szCs w:val="18"/>
+        </w:rPr>
+        <w:t>mineral.dbs</w:t>
+      </w:r>
+      <w:proofErr w:type="spellEnd"/>
+      <w:r>
+        <w:rPr>
+          <w:sz w:val="18"/>
+          <w:szCs w:val="18"/>
+        </w:rPr>
+        <w:t>, you will find the two minerals with the same name but different parameters</w:t>
+      </w:r>
+    </w:p>
+    <w:p>
+      <w:pPr>
+        <w:rPr>
+          <w:sz w:val="18"/>
+          <w:szCs w:val="18"/>
+        </w:rPr>
+      </w:pPr>
+      <w:r>
+        <w:rPr>
+          <w:sz w:val="18"/>
+          <w:szCs w:val="18"/>
+        </w:rPr>
+        <w:t>---</w:t>
+      </w:r>
+    </w:p>
+    <w:p>
+      <w:pPr>
+        <w:rPr>
+          <w:sz w:val="18"/>
+          <w:szCs w:val="18"/>
+        </w:rPr>
+      </w:pPr>
+      <w:r>
+        <w:rPr>
+          <w:sz w:val="18"/>
+          <w:szCs w:val="18"/>
+        </w:rPr>
+        <w:t xml:space="preserve">! </w:t>
+      </w:r>
+    </w:p>
+    <w:p>
+      <w:pPr>
+        <w:rPr>
+          <w:sz w:val="18"/>
+          <w:szCs w:val="18"/>
+        </w:rPr>
+      </w:pPr>
+      <w:r>
+        <w:rPr>
+          <w:sz w:val="18"/>
+          <w:szCs w:val="18"/>
+        </w:rPr>
+        <w:t xml:space="preserve">! </w:t>
+      </w:r>
+      <w:proofErr w:type="spellStart"/>
+      <w:proofErr w:type="gramStart"/>
+      <w:r>
+        <w:rPr>
+          <w:sz w:val="18"/>
+          <w:szCs w:val="18"/>
+        </w:rPr>
+        <w:t>hsaponite</w:t>
+      </w:r>
+      <w:proofErr w:type="spellEnd"/>
+      <w:r>
+        <w:rPr>
+          <w:sz w:val="18"/>
+          <w:szCs w:val="18"/>
+        </w:rPr>
+        <w:t>(</w:t>
+      </w:r>
+      <w:proofErr w:type="spellStart"/>
+      <w:proofErr w:type="gramEnd"/>
+      <w:r>
+        <w:rPr>
+          <w:sz w:val="18"/>
+          <w:szCs w:val="18"/>
+        </w:rPr>
+        <w:t>fe</w:t>
+      </w:r>
+      <w:proofErr w:type="spellEnd"/>
+    </w:p>
+    <w:p>
+      <w:pPr>
+        <w:rPr>
+          <w:sz w:val="18"/>
+          <w:szCs w:val="18"/>
+        </w:rPr>
+      </w:pPr>
+      <w:r>
+        <w:rPr>
+          <w:sz w:val="18"/>
+          <w:szCs w:val="18"/>
+        </w:rPr>
+        <w:t xml:space="preserve">! </w:t>
+      </w:r>
+      <w:proofErr w:type="gramStart"/>
+      <w:r>
+        <w:rPr>
+          <w:sz w:val="18"/>
+          <w:szCs w:val="18"/>
+        </w:rPr>
+        <w:t>equilibrium</w:t>
+      </w:r>
+      <w:proofErr w:type="gramEnd"/>
+      <w:r>
+        <w:rPr>
+          <w:sz w:val="18"/>
+          <w:szCs w:val="18"/>
+        </w:rPr>
+        <w:t xml:space="preserve"> constant, gram formula weight from TOUGHREACT database and enthalpy change is set to 0</w:t>
+      </w:r>
+    </w:p>
+    <w:p>
+      <w:pPr>
+        <w:rPr>
+          <w:sz w:val="18"/>
+          <w:szCs w:val="18"/>
+        </w:rPr>
+      </w:pPr>
+      <w:proofErr w:type="gramStart"/>
+      <w:r>
+        <w:rPr>
+          <w:sz w:val="18"/>
+          <w:szCs w:val="18"/>
+        </w:rPr>
+        <w:t>'</w:t>
+      </w:r>
+      <w:proofErr w:type="spellStart"/>
+      <w:r>
+        <w:rPr>
+          <w:sz w:val="18"/>
+          <w:szCs w:val="18"/>
+        </w:rPr>
+        <w:t>hsaponite</w:t>
+      </w:r>
+      <w:proofErr w:type="spellEnd"/>
+      <w:r>
+        <w:rPr>
+          <w:sz w:val="18"/>
+          <w:szCs w:val="18"/>
+        </w:rPr>
+        <w:t>(</w:t>
+      </w:r>
+      <w:proofErr w:type="spellStart"/>
+      <w:proofErr w:type="gramEnd"/>
+      <w:r>
+        <w:rPr>
+          <w:sz w:val="18"/>
+          <w:szCs w:val="18"/>
+        </w:rPr>
+        <w:t>fe</w:t>
+      </w:r>
+      <w:proofErr w:type="spellEnd"/>
+      <w:r>
+        <w:rPr>
+          <w:sz w:val="18"/>
+          <w:szCs w:val="18"/>
+        </w:rPr>
+        <w:t>'</w:t>
+      </w:r>
+    </w:p>
+    <w:p>
+      <w:pPr>
+        <w:rPr>
+          <w:sz w:val="18"/>
+          <w:szCs w:val="18"/>
+        </w:rPr>
+      </w:pPr>
+      <w:r>
+        <w:rPr>
+          <w:sz w:val="18"/>
+          <w:szCs w:val="18"/>
+        </w:rPr>
+        <w:t>'</w:t>
+      </w:r>
+      <w:proofErr w:type="gramStart"/>
+      <w:r>
+        <w:rPr>
+          <w:sz w:val="18"/>
+          <w:szCs w:val="18"/>
+        </w:rPr>
+        <w:t>surface</w:t>
+      </w:r>
+      <w:proofErr w:type="gramEnd"/>
+      <w:r>
+        <w:rPr>
+          <w:sz w:val="18"/>
+          <w:szCs w:val="18"/>
+        </w:rPr>
+        <w:t>'</w:t>
+      </w:r>
+    </w:p>
+    <w:p>
+      <w:pPr>
+        <w:rPr>
+          <w:sz w:val="18"/>
+          <w:szCs w:val="18"/>
+        </w:rPr>
+      </w:pPr>
+      <w:r>
+        <w:rPr>
+          <w:sz w:val="18"/>
+          <w:szCs w:val="18"/>
+        </w:rPr>
+        <w:t xml:space="preserve">  497.4140      2.2570</w:t>
+      </w:r>
+    </w:p>
+    <w:p>
+      <w:pPr>
+        <w:rPr>
+          <w:sz w:val="18"/>
+          <w:szCs w:val="18"/>
+        </w:rPr>
+      </w:pPr>
+      <w:r>
+        <w:rPr>
+          <w:sz w:val="18"/>
+          <w:szCs w:val="18"/>
+        </w:rPr>
+        <w:t>7   'h+</w:t>
+      </w:r>
+      <w:proofErr w:type="gramStart"/>
+      <w:r>
+        <w:rPr>
+          <w:sz w:val="18"/>
+          <w:szCs w:val="18"/>
+        </w:rPr>
+        <w:t>1'  -</w:t>
+      </w:r>
+      <w:proofErr w:type="gramEnd"/>
+      <w:r>
+        <w:rPr>
+          <w:sz w:val="18"/>
+          <w:szCs w:val="18"/>
+        </w:rPr>
+        <w:t>1.340 'ca+2'   0.170 'mg+2'   2.000 'h2o'   3.790 'alo2-'   0.340 'hsio3-'   3.660 '</w:t>
+      </w:r>
+      <w:proofErr w:type="spellStart"/>
+      <w:r>
+        <w:rPr>
+          <w:sz w:val="18"/>
+          <w:szCs w:val="18"/>
+        </w:rPr>
+        <w:t>feoh</w:t>
+      </w:r>
+      <w:proofErr w:type="spellEnd"/>
+      <w:r>
+        <w:rPr>
+          <w:sz w:val="18"/>
+          <w:szCs w:val="18"/>
+        </w:rPr>
+        <w:t>+'   1.000</w:t>
+      </w:r>
+    </w:p>
+    <w:p>
+      <w:pPr>
+        <w:rPr>
+          <w:sz w:val="18"/>
+          <w:szCs w:val="18"/>
+        </w:rPr>
+      </w:pPr>
+      <w:r>
+        <w:rPr>
+          <w:sz w:val="18"/>
+          <w:szCs w:val="18"/>
+        </w:rPr>
+        <w:t>'</w:t>
+      </w:r>
+      <w:proofErr w:type="gramStart"/>
+      <w:r>
+        <w:rPr>
+          <w:sz w:val="18"/>
+          <w:szCs w:val="18"/>
+        </w:rPr>
+        <w:t>reversible</w:t>
+      </w:r>
+      <w:proofErr w:type="gramEnd"/>
+      <w:r>
+        <w:rPr>
+          <w:sz w:val="18"/>
+          <w:szCs w:val="18"/>
+        </w:rPr>
+        <w:t>'     29.5008  0.0000</w:t>
+      </w:r>
+    </w:p>
+    <w:p>
+      <w:pPr>
+        <w:rPr>
+          <w:sz w:val="18"/>
+          <w:szCs w:val="18"/>
+        </w:rPr>
+      </w:pPr>
+      <w:r>
+        <w:rPr>
+          <w:sz w:val="18"/>
+          <w:szCs w:val="18"/>
+        </w:rPr>
+        <w:t xml:space="preserve">! </w:t>
+      </w:r>
+    </w:p>
+    <w:p>
+      <w:pPr>
+        <w:rPr>
+          <w:sz w:val="18"/>
+          <w:szCs w:val="18"/>
+        </w:rPr>
+      </w:pPr>
+      <w:r>
+        <w:rPr>
+          <w:sz w:val="18"/>
+          <w:szCs w:val="18"/>
+        </w:rPr>
+        <w:t xml:space="preserve">! </w:t>
+      </w:r>
+      <w:proofErr w:type="spellStart"/>
+      <w:proofErr w:type="gramStart"/>
+      <w:r>
+        <w:rPr>
+          <w:sz w:val="18"/>
+          <w:szCs w:val="18"/>
+        </w:rPr>
+        <w:t>hsaponite</w:t>
+      </w:r>
+      <w:proofErr w:type="spellEnd"/>
+      <w:r>
+        <w:rPr>
+          <w:sz w:val="18"/>
+          <w:szCs w:val="18"/>
+        </w:rPr>
+        <w:t>(</w:t>
+      </w:r>
+      <w:proofErr w:type="spellStart"/>
+      <w:proofErr w:type="gramEnd"/>
+      <w:r>
+        <w:rPr>
+          <w:sz w:val="18"/>
+          <w:szCs w:val="18"/>
+        </w:rPr>
+        <w:t>fe</w:t>
+      </w:r>
+      <w:proofErr w:type="spellEnd"/>
+    </w:p>
+    <w:p>
+      <w:pPr>
+        <w:rPr>
+          <w:sz w:val="18"/>
+          <w:szCs w:val="18"/>
+        </w:rPr>
+      </w:pPr>
+      <w:r>
+        <w:rPr>
+          <w:sz w:val="18"/>
+          <w:szCs w:val="18"/>
+        </w:rPr>
+        <w:t xml:space="preserve">! </w:t>
+      </w:r>
+      <w:proofErr w:type="gramStart"/>
+      <w:r>
+        <w:rPr>
+          <w:sz w:val="18"/>
+          <w:szCs w:val="18"/>
+        </w:rPr>
+        <w:t>equilibrium</w:t>
+      </w:r>
+      <w:proofErr w:type="gramEnd"/>
+      <w:r>
+        <w:rPr>
+          <w:sz w:val="18"/>
+          <w:szCs w:val="18"/>
+        </w:rPr>
+        <w:t xml:space="preserve"> constant, gram formula weight from TOUGHREACT database and enthalpy change is set to 0</w:t>
+      </w:r>
+    </w:p>
+    <w:p>
+      <w:pPr>
+        <w:rPr>
+          <w:sz w:val="18"/>
+          <w:szCs w:val="18"/>
+        </w:rPr>
+      </w:pPr>
+      <w:proofErr w:type="gramStart"/>
+      <w:r>
+        <w:rPr>
+          <w:sz w:val="18"/>
+          <w:szCs w:val="18"/>
+        </w:rPr>
+        <w:t>'</w:t>
+      </w:r>
+      <w:proofErr w:type="spellStart"/>
+      <w:r>
+        <w:rPr>
+          <w:sz w:val="18"/>
+          <w:szCs w:val="18"/>
+        </w:rPr>
+        <w:t>hsaponite</w:t>
+      </w:r>
+      <w:proofErr w:type="spellEnd"/>
+      <w:r>
+        <w:rPr>
+          <w:sz w:val="18"/>
+          <w:szCs w:val="18"/>
+        </w:rPr>
+        <w:t>(</w:t>
+      </w:r>
+      <w:proofErr w:type="spellStart"/>
+      <w:proofErr w:type="gramEnd"/>
+      <w:r>
+        <w:rPr>
+          <w:sz w:val="18"/>
+          <w:szCs w:val="18"/>
+        </w:rPr>
+        <w:t>fe</w:t>
+      </w:r>
+      <w:proofErr w:type="spellEnd"/>
+      <w:r>
+        <w:rPr>
+          <w:sz w:val="18"/>
+          <w:szCs w:val="18"/>
+        </w:rPr>
+        <w:t>'</w:t>
+      </w:r>
+    </w:p>
+    <w:p>
+      <w:pPr>
+        <w:rPr>
+          <w:sz w:val="18"/>
+          <w:szCs w:val="18"/>
+        </w:rPr>
+      </w:pPr>
+      <w:r>
+        <w:rPr>
+          <w:sz w:val="18"/>
+          <w:szCs w:val="18"/>
+        </w:rPr>
+        <w:t>'</w:t>
+      </w:r>
+      <w:proofErr w:type="gramStart"/>
+      <w:r>
+        <w:rPr>
+          <w:sz w:val="18"/>
+          <w:szCs w:val="18"/>
+        </w:rPr>
+        <w:t>surface</w:t>
+      </w:r>
+      <w:proofErr w:type="gramEnd"/>
+      <w:r>
+        <w:rPr>
+          <w:sz w:val="18"/>
+          <w:szCs w:val="18"/>
+        </w:rPr>
+        <w:t>'</w:t>
+      </w:r>
+    </w:p>
+    <w:p>
+      <w:pPr>
+        <w:rPr>
+          <w:sz w:val="18"/>
+          <w:szCs w:val="18"/>
+        </w:rPr>
+      </w:pPr>
+      <w:r>
+        <w:rPr>
+          <w:sz w:val="18"/>
+          <w:szCs w:val="18"/>
+        </w:rPr>
+        <w:t xml:space="preserve">  459.0360      2.5656</w:t>
+      </w:r>
+    </w:p>
+    <w:p>
+      <w:pPr>
+        <w:rPr>
+          <w:sz w:val="18"/>
+          <w:szCs w:val="18"/>
+        </w:rPr>
+      </w:pPr>
+      <w:r>
+        <w:rPr>
+          <w:sz w:val="18"/>
+          <w:szCs w:val="18"/>
+        </w:rPr>
+        <w:t>7   'h+</w:t>
+      </w:r>
+      <w:proofErr w:type="gramStart"/>
+      <w:r>
+        <w:rPr>
+          <w:sz w:val="18"/>
+          <w:szCs w:val="18"/>
+        </w:rPr>
+        <w:t>1'  -</w:t>
+      </w:r>
+      <w:proofErr w:type="gramEnd"/>
+      <w:r>
+        <w:rPr>
+          <w:sz w:val="18"/>
+          <w:szCs w:val="18"/>
+        </w:rPr>
+        <w:t>1.340 'h2o'   1.300 'k+'   0.340 'mg+2'   2.000 'alo2-'   0.340 'hsio3-'   3.660 '</w:t>
+      </w:r>
+      <w:proofErr w:type="spellStart"/>
+      <w:r>
+        <w:rPr>
+          <w:sz w:val="18"/>
+          <w:szCs w:val="18"/>
+        </w:rPr>
+        <w:t>feoh</w:t>
+      </w:r>
+      <w:proofErr w:type="spellEnd"/>
+      <w:r>
+        <w:rPr>
+          <w:sz w:val="18"/>
+          <w:szCs w:val="18"/>
+        </w:rPr>
+        <w:t>+'   1.000</w:t>
+      </w:r>
+    </w:p>
+    <w:p>
+      <w:pPr>
+        <w:rPr>
+          <w:sz w:val="18"/>
+          <w:szCs w:val="18"/>
+        </w:rPr>
+      </w:pPr>
+      <w:r>
+        <w:rPr>
+          <w:sz w:val="18"/>
+          <w:szCs w:val="18"/>
+        </w:rPr>
+        <w:t>'</w:t>
+      </w:r>
+      <w:proofErr w:type="gramStart"/>
+      <w:r>
+        <w:rPr>
+          <w:sz w:val="18"/>
+          <w:szCs w:val="18"/>
+        </w:rPr>
+        <w:t>reversible</w:t>
+      </w:r>
+      <w:proofErr w:type="gramEnd"/>
+      <w:r>
+        <w:rPr>
+          <w:sz w:val="18"/>
+          <w:szCs w:val="18"/>
+        </w:rPr>
+        <w:t>'     28.7034  0.0000</w:t>
+      </w:r>
+    </w:p>
+    <w:p>
+      <w:pPr>
+        <w:rPr>
+          <w:sz w:val="18"/>
+          <w:szCs w:val="18"/>
+        </w:rPr>
+      </w:pPr>
+      <w:r>
+        <w:rPr>
+          <w:sz w:val="18"/>
+          <w:szCs w:val="18"/>
+        </w:rPr>
+        <w:t>---</w:t>
+      </w:r>
+    </w:p>
+    <w:p>
+      <w:r>
+        <w:rPr>
+          <w:sz w:val="18"/>
+          <w:szCs w:val="18"/>
+        </w:rPr>
+        <w:t xml:space="preserve">You should manually change the truncated name and add "long name-truncated name" to </w:t>
+      </w:r>
+      <w:proofErr w:type="spellStart"/>
+      <w:r>
+        <w:rPr>
+          <w:sz w:val="18"/>
+          <w:szCs w:val="18"/>
+        </w:rPr>
+        <w:t>alias.dbs</w:t>
+      </w:r>
+      <w:proofErr w:type="spellEnd"/>
+      <w:r>
+        <w:rPr>
+          <w:sz w:val="18"/>
+          <w:szCs w:val="18"/>
+        </w:rPr>
+        <w:t>.</w:t>
+      </w:r>
+    </w:p>
+    <w:p/>
+    <w:p>
+      <w:pPr>
+        <w:rPr>
+          <w:b/>
+          <w:color w:val="FF0000"/>
+        </w:rPr>
+      </w:pPr>
+      <w:r>
+        <w:rPr>
+          <w:b/>
+          <w:color w:val="FF0000"/>
+        </w:rPr>
+        <w:t>IMPORTANT: Be sure there is no error in the log file.</w:t>
+      </w:r>
+    </w:p>
+    <w:p>
       <w:pPr>
         <w:rPr>
           <w:b/>
@@ -470,13 +1525,7 @@
       </w:r>
       <w:proofErr w:type="spellEnd"/>
       <w:r>
-        <w:t xml:space="preserve"> database name, e.g., “</w:t>
-      </w:r>
-      <w:r>
-        <w:t>thermoddem.</w:t>
-      </w:r>
-      <w:r>
-        <w:t>txt”.</w:t>
+        <w:t xml:space="preserve"> database name, e.g., “thermoddem.txt”.</w:t>
       </w:r>
     </w:p>
     <w:p>
@@ -488,7 +1537,6 @@
         </w:numPr>
       </w:pPr>
       <w:r>
-        <w:lastRenderedPageBreak/>
         <w:t xml:space="preserve">The program will read in the </w:t>
       </w:r>
       <w:proofErr w:type="spellStart"/>
@@ -526,11 +1574,11 @@
       <w:r>
         <w:t xml:space="preserve">ame_truncation.txt file.  You can see from the log files if there is duplicate truncate name or name conflict with the original name.  Modify the truncate name to make the name </w:t>
       </w:r>
-      <w:bookmarkStart w:id="0" w:name="OLE_LINK1"/>
+      <w:bookmarkStart w:id="1" w:name="OLE_LINK1"/>
       <w:r>
         <w:t xml:space="preserve">readable </w:t>
       </w:r>
-      <w:bookmarkEnd w:id="0"/>
+      <w:bookmarkEnd w:id="1"/>
       <w:r>
         <w:t xml:space="preserve">and then copy all the name pairs into </w:t>
       </w:r>
@@ -556,12 +1604,7 @@
       </w:r>
       <w:proofErr w:type="gramStart"/>
       <w:r>
-        <w:t>progr</w:t>
-      </w:r>
-      <w:bookmarkStart w:id="1" w:name="_GoBack"/>
-      <w:bookmarkEnd w:id="1"/>
-      <w:r>
-        <w:t>am,</w:t>
+        <w:t>program,</w:t>
       </w:r>
       <w:proofErr w:type="gramEnd"/>
       <w:r>

</xml_diff>

<commit_message>
1.	Add additional format check in database conversion, output detail information if error is detected. 2.	Blank line is ignored, whatever the location is. 3.	Modify bug in reading AKCOP optional dataset. 4.	Add support to the name includes blank space. 5.	Update alias database format. Use semicolon “;” as separator.  Blank space can be used as a separator only if the species name does not include blank space. 6.	Update output format of truncation name list, separated by semicolon “;” instead of blank space.
</commit_message>
<xml_diff>
--- a/doc/user_guide.docx
+++ b/doc/user_guide.docx
@@ -15,6 +15,7 @@
         <w:t xml:space="preserve"> the files are in the same location with the program.</w:t>
       </w:r>
     </w:p>
+    <w:p/>
     <w:p>
       <w:pPr>
         <w:rPr>
@@ -25,8 +26,118 @@
         <w:rPr>
           <w:b/>
         </w:rPr>
+        <w:t>Update log:</w:t>
+      </w:r>
+    </w:p>
+    <w:p>
+      <w:r>
+        <w:t>2012-12-20</w:t>
+      </w:r>
+    </w:p>
+    <w:p>
+      <w:pPr>
+        <w:pStyle w:val="ListParagraph"/>
+        <w:numPr>
+          <w:ilvl w:val="0"/>
+          <w:numId w:val="5"/>
+        </w:numPr>
+      </w:pPr>
+      <w:r>
+        <w:t>Add</w:t>
+      </w:r>
+      <w:r>
+        <w:t xml:space="preserve"> additional</w:t>
+      </w:r>
+      <w:r>
+        <w:t xml:space="preserve"> format check in database conversion</w:t>
+      </w:r>
+      <w:r>
+        <w:t>, output</w:t>
+      </w:r>
+      <w:r>
+        <w:t xml:space="preserve"> detail information if error is detected.</w:t>
+      </w:r>
+    </w:p>
+    <w:p>
+      <w:pPr>
+        <w:pStyle w:val="ListParagraph"/>
+        <w:numPr>
+          <w:ilvl w:val="0"/>
+          <w:numId w:val="5"/>
+        </w:numPr>
+      </w:pPr>
+      <w:r>
+        <w:t>Blank line is ignored, whatever the location is.</w:t>
+      </w:r>
+    </w:p>
+    <w:p>
+      <w:pPr>
+        <w:pStyle w:val="ListParagraph"/>
+        <w:numPr>
+          <w:ilvl w:val="0"/>
+          <w:numId w:val="5"/>
+        </w:numPr>
+      </w:pPr>
+      <w:r>
+        <w:t>Modify bug in reading AKCOP optional dat</w:t>
+      </w:r>
+      <w:r>
+        <w:t>aset</w:t>
+      </w:r>
+      <w:r>
+        <w:t>.</w:t>
+      </w:r>
+    </w:p>
+    <w:p>
+      <w:pPr>
+        <w:pStyle w:val="ListParagraph"/>
+        <w:numPr>
+          <w:ilvl w:val="0"/>
+          <w:numId w:val="5"/>
+        </w:numPr>
+      </w:pPr>
+      <w:r>
+        <w:t>Add support to the name includes blank space.</w:t>
+      </w:r>
+    </w:p>
+    <w:p>
+      <w:pPr>
+        <w:pStyle w:val="ListParagraph"/>
+        <w:numPr>
+          <w:ilvl w:val="0"/>
+          <w:numId w:val="5"/>
+        </w:numPr>
+      </w:pPr>
+      <w:r>
+        <w:t>Update alias database format. Use semicolon “;” as separator.  Blank space can be used as a separator only if the species name does not include blank space.</w:t>
+      </w:r>
+    </w:p>
+    <w:p>
+      <w:pPr>
+        <w:pStyle w:val="ListParagraph"/>
+        <w:numPr>
+          <w:ilvl w:val="0"/>
+          <w:numId w:val="5"/>
+        </w:numPr>
+      </w:pPr>
+      <w:r>
+        <w:t>Update output format of truncation name list, separated by semicolon “;” instead of blank space.</w:t>
+      </w:r>
+    </w:p>
+    <w:p>
+      <w:pPr>
+        <w:rPr>
+          <w:b/>
+        </w:rPr>
+      </w:pPr>
+      <w:r>
+        <w:rPr>
+          <w:b/>
+        </w:rPr>
         <w:t>Files input:</w:t>
       </w:r>
+      <w:bookmarkStart w:id="0" w:name="_GoBack"/>
+      <w:bookmarkEnd w:id="0"/>
     </w:p>
     <w:p>
       <w:pPr>
@@ -72,6 +183,25 @@
       <w:r>
         <w:t>”. This file contains all the alias of the long name that cannot accepted by min3p. File is optional.</w:t>
       </w:r>
+      <w:r>
+        <w:t xml:space="preserve">  Original </w:t>
+      </w:r>
+      <w:proofErr w:type="gramStart"/>
+      <w:r>
+        <w:t>name  and</w:t>
+      </w:r>
+      <w:proofErr w:type="gramEnd"/>
+      <w:r>
+        <w:t xml:space="preserve"> alias is </w:t>
+      </w:r>
+      <w:proofErr w:type="spellStart"/>
+      <w:r>
+        <w:t>seperated</w:t>
+      </w:r>
+      <w:proofErr w:type="spellEnd"/>
+      <w:r>
+        <w:t xml:space="preserve"> by semicolon ";". If the species name does not include blank space, you can also use blank space as a separator.</w:t>
+      </w:r>
     </w:p>
     <w:p>
       <w:pPr>
@@ -323,6 +453,7 @@
         </w:numPr>
       </w:pPr>
       <w:r>
+        <w:lastRenderedPageBreak/>
         <w:t xml:space="preserve">(c) </w:t>
       </w:r>
       <w:proofErr w:type="gramStart"/>
@@ -428,8 +559,6 @@
       </w:r>
     </w:p>
     <w:p>
-      <w:bookmarkStart w:id="0" w:name="_GoBack"/>
-      <w:bookmarkEnd w:id="0"/>
       <w:r>
         <w:t>Sample of Errors:</w:t>
       </w:r>
@@ -574,672 +703,672 @@
           <w:sz w:val="18"/>
           <w:szCs w:val="18"/>
         </w:rPr>
+        <w:t xml:space="preserve">Name truncation: </w:t>
+      </w:r>
+      <w:proofErr w:type="spellStart"/>
+      <w:proofErr w:type="gramStart"/>
+      <w:r>
+        <w:rPr>
+          <w:sz w:val="18"/>
+          <w:szCs w:val="18"/>
+        </w:rPr>
+        <w:t>hsaponite</w:t>
+      </w:r>
+      <w:proofErr w:type="spellEnd"/>
+      <w:r>
+        <w:rPr>
+          <w:sz w:val="18"/>
+          <w:szCs w:val="18"/>
+        </w:rPr>
+        <w:t>(</w:t>
+      </w:r>
+      <w:proofErr w:type="spellStart"/>
+      <w:proofErr w:type="gramEnd"/>
+      <w:r>
+        <w:rPr>
+          <w:sz w:val="18"/>
+          <w:szCs w:val="18"/>
+        </w:rPr>
+        <w:t>feca</w:t>
+      </w:r>
+      <w:proofErr w:type="spellEnd"/>
+      <w:r>
+        <w:rPr>
+          <w:sz w:val="18"/>
+          <w:szCs w:val="18"/>
+        </w:rPr>
+        <w:t xml:space="preserve">) to </w:t>
+      </w:r>
+      <w:proofErr w:type="spellStart"/>
+      <w:r>
+        <w:rPr>
+          <w:sz w:val="18"/>
+          <w:szCs w:val="18"/>
+        </w:rPr>
+        <w:t>hsaponite</w:t>
+      </w:r>
+      <w:proofErr w:type="spellEnd"/>
+      <w:r>
+        <w:rPr>
+          <w:sz w:val="18"/>
+          <w:szCs w:val="18"/>
+        </w:rPr>
+        <w:t>(</w:t>
+      </w:r>
+      <w:proofErr w:type="spellStart"/>
+      <w:r>
+        <w:rPr>
+          <w:sz w:val="18"/>
+          <w:szCs w:val="18"/>
+        </w:rPr>
+        <w:t>fe</w:t>
+      </w:r>
+      <w:proofErr w:type="spellEnd"/>
+    </w:p>
+    <w:p>
+      <w:pPr>
+        <w:rPr>
+          <w:sz w:val="18"/>
+          <w:szCs w:val="18"/>
+        </w:rPr>
+      </w:pPr>
+      <w:r>
+        <w:rPr>
+          <w:sz w:val="18"/>
+          <w:szCs w:val="18"/>
+        </w:rPr>
+        <w:t xml:space="preserve">New name and truncation added: </w:t>
+      </w:r>
+      <w:proofErr w:type="spellStart"/>
+      <w:proofErr w:type="gramStart"/>
+      <w:r>
+        <w:rPr>
+          <w:sz w:val="18"/>
+          <w:szCs w:val="18"/>
+        </w:rPr>
+        <w:t>hsaponite</w:t>
+      </w:r>
+      <w:proofErr w:type="spellEnd"/>
+      <w:r>
+        <w:rPr>
+          <w:sz w:val="18"/>
+          <w:szCs w:val="18"/>
+        </w:rPr>
+        <w:t>(</w:t>
+      </w:r>
+      <w:proofErr w:type="spellStart"/>
+      <w:proofErr w:type="gramEnd"/>
+      <w:r>
+        <w:rPr>
+          <w:sz w:val="18"/>
+          <w:szCs w:val="18"/>
+        </w:rPr>
+        <w:t>feca</w:t>
+      </w:r>
+      <w:proofErr w:type="spellEnd"/>
+      <w:r>
+        <w:rPr>
+          <w:sz w:val="18"/>
+          <w:szCs w:val="18"/>
+        </w:rPr>
+        <w:t xml:space="preserve">)  </w:t>
+      </w:r>
+      <w:proofErr w:type="spellStart"/>
+      <w:r>
+        <w:rPr>
+          <w:sz w:val="18"/>
+          <w:szCs w:val="18"/>
+        </w:rPr>
+        <w:t>hsaponite</w:t>
+      </w:r>
+      <w:proofErr w:type="spellEnd"/>
+      <w:r>
+        <w:rPr>
+          <w:sz w:val="18"/>
+          <w:szCs w:val="18"/>
+        </w:rPr>
+        <w:t>(</w:t>
+      </w:r>
+      <w:proofErr w:type="spellStart"/>
+      <w:r>
+        <w:rPr>
+          <w:sz w:val="18"/>
+          <w:szCs w:val="18"/>
+        </w:rPr>
+        <w:t>fe</w:t>
+      </w:r>
+      <w:proofErr w:type="spellEnd"/>
+    </w:p>
+    <w:p>
+      <w:pPr>
+        <w:rPr>
+          <w:sz w:val="18"/>
+          <w:szCs w:val="18"/>
+        </w:rPr>
+      </w:pPr>
+      <w:r>
+        <w:rPr>
+          <w:sz w:val="18"/>
+          <w:szCs w:val="18"/>
+        </w:rPr>
+        <w:t>...</w:t>
+      </w:r>
+    </w:p>
+    <w:p>
+      <w:pPr>
+        <w:rPr>
+          <w:sz w:val="18"/>
+          <w:szCs w:val="18"/>
+        </w:rPr>
+      </w:pPr>
+      <w:proofErr w:type="gramStart"/>
+      <w:r>
+        <w:rPr>
+          <w:sz w:val="18"/>
+          <w:szCs w:val="18"/>
+        </w:rPr>
+        <w:t>Error(</w:t>
+      </w:r>
+      <w:proofErr w:type="gramEnd"/>
+      <w:r>
+        <w:rPr>
+          <w:sz w:val="18"/>
+          <w:szCs w:val="18"/>
+        </w:rPr>
+        <w:t xml:space="preserve">ignored): Truncate name duplicated, the same truncate name already exist: </w:t>
+      </w:r>
+      <w:proofErr w:type="spellStart"/>
+      <w:r>
+        <w:rPr>
+          <w:sz w:val="18"/>
+          <w:szCs w:val="18"/>
+        </w:rPr>
+        <w:t>hsaponite</w:t>
+      </w:r>
+      <w:proofErr w:type="spellEnd"/>
+      <w:r>
+        <w:rPr>
+          <w:sz w:val="18"/>
+          <w:szCs w:val="18"/>
+        </w:rPr>
+        <w:t>(</w:t>
+      </w:r>
+      <w:proofErr w:type="spellStart"/>
+      <w:r>
+        <w:rPr>
+          <w:sz w:val="18"/>
+          <w:szCs w:val="18"/>
+        </w:rPr>
+        <w:t>fe</w:t>
+      </w:r>
+      <w:proofErr w:type="spellEnd"/>
+    </w:p>
+    <w:p>
+      <w:pPr>
+        <w:rPr>
+          <w:sz w:val="18"/>
+          <w:szCs w:val="18"/>
+        </w:rPr>
+      </w:pPr>
+      <w:r>
+        <w:rPr>
+          <w:sz w:val="18"/>
+          <w:szCs w:val="18"/>
+        </w:rPr>
+        <w:t xml:space="preserve">New name and truncation added: </w:t>
+      </w:r>
+      <w:proofErr w:type="spellStart"/>
+      <w:proofErr w:type="gramStart"/>
+      <w:r>
+        <w:rPr>
+          <w:sz w:val="18"/>
+          <w:szCs w:val="18"/>
+        </w:rPr>
+        <w:t>hsaponite</w:t>
+      </w:r>
+      <w:proofErr w:type="spellEnd"/>
+      <w:r>
+        <w:rPr>
+          <w:sz w:val="18"/>
+          <w:szCs w:val="18"/>
+        </w:rPr>
+        <w:t>(</w:t>
+      </w:r>
+      <w:proofErr w:type="spellStart"/>
+      <w:proofErr w:type="gramEnd"/>
+      <w:r>
+        <w:rPr>
+          <w:sz w:val="18"/>
+          <w:szCs w:val="18"/>
+        </w:rPr>
+        <w:t>fek</w:t>
+      </w:r>
+      <w:proofErr w:type="spellEnd"/>
+      <w:r>
+        <w:rPr>
+          <w:sz w:val="18"/>
+          <w:szCs w:val="18"/>
+        </w:rPr>
+        <w:t xml:space="preserve">)  </w:t>
+      </w:r>
+      <w:proofErr w:type="spellStart"/>
+      <w:r>
+        <w:rPr>
+          <w:sz w:val="18"/>
+          <w:szCs w:val="18"/>
+        </w:rPr>
+        <w:t>hsaponite</w:t>
+      </w:r>
+      <w:proofErr w:type="spellEnd"/>
+      <w:r>
+        <w:rPr>
+          <w:sz w:val="18"/>
+          <w:szCs w:val="18"/>
+        </w:rPr>
+        <w:t>(</w:t>
+      </w:r>
+      <w:proofErr w:type="spellStart"/>
+      <w:r>
+        <w:rPr>
+          <w:sz w:val="18"/>
+          <w:szCs w:val="18"/>
+        </w:rPr>
+        <w:t>fe</w:t>
+      </w:r>
+      <w:proofErr w:type="spellEnd"/>
+    </w:p>
+    <w:p>
+      <w:pPr>
+        <w:rPr>
+          <w:sz w:val="18"/>
+          <w:szCs w:val="18"/>
+        </w:rPr>
+      </w:pPr>
+      <w:r>
+        <w:rPr>
+          <w:sz w:val="18"/>
+          <w:szCs w:val="18"/>
+        </w:rPr>
+        <w:t>---</w:t>
+      </w:r>
+    </w:p>
+    <w:p>
+      <w:pPr>
+        <w:rPr>
+          <w:sz w:val="18"/>
+          <w:szCs w:val="18"/>
+        </w:rPr>
+      </w:pPr>
+      <w:r>
+        <w:rPr>
+          <w:sz w:val="18"/>
+          <w:szCs w:val="18"/>
+        </w:rPr>
+        <w:t xml:space="preserve">And in the </w:t>
+      </w:r>
+      <w:proofErr w:type="spellStart"/>
+      <w:r>
+        <w:rPr>
+          <w:sz w:val="18"/>
+          <w:szCs w:val="18"/>
+        </w:rPr>
+        <w:t>mineral.dbs</w:t>
+      </w:r>
+      <w:proofErr w:type="spellEnd"/>
+      <w:r>
+        <w:rPr>
+          <w:sz w:val="18"/>
+          <w:szCs w:val="18"/>
+        </w:rPr>
+        <w:t>, you will find the two minerals with the same name but different parameters</w:t>
+      </w:r>
+    </w:p>
+    <w:p>
+      <w:pPr>
+        <w:rPr>
+          <w:sz w:val="18"/>
+          <w:szCs w:val="18"/>
+        </w:rPr>
+      </w:pPr>
+      <w:r>
+        <w:rPr>
+          <w:sz w:val="18"/>
+          <w:szCs w:val="18"/>
+        </w:rPr>
+        <w:t>---</w:t>
+      </w:r>
+    </w:p>
+    <w:p>
+      <w:pPr>
+        <w:rPr>
+          <w:sz w:val="18"/>
+          <w:szCs w:val="18"/>
+        </w:rPr>
+      </w:pPr>
+      <w:r>
+        <w:rPr>
+          <w:sz w:val="18"/>
+          <w:szCs w:val="18"/>
+        </w:rPr>
+        <w:t xml:space="preserve">! </w:t>
+      </w:r>
+    </w:p>
+    <w:p>
+      <w:pPr>
+        <w:rPr>
+          <w:sz w:val="18"/>
+          <w:szCs w:val="18"/>
+        </w:rPr>
+      </w:pPr>
+      <w:r>
+        <w:rPr>
+          <w:sz w:val="18"/>
+          <w:szCs w:val="18"/>
+        </w:rPr>
+        <w:t xml:space="preserve">! </w:t>
+      </w:r>
+      <w:proofErr w:type="spellStart"/>
+      <w:proofErr w:type="gramStart"/>
+      <w:r>
+        <w:rPr>
+          <w:sz w:val="18"/>
+          <w:szCs w:val="18"/>
+        </w:rPr>
+        <w:t>hsaponite</w:t>
+      </w:r>
+      <w:proofErr w:type="spellEnd"/>
+      <w:r>
+        <w:rPr>
+          <w:sz w:val="18"/>
+          <w:szCs w:val="18"/>
+        </w:rPr>
+        <w:t>(</w:t>
+      </w:r>
+      <w:proofErr w:type="spellStart"/>
+      <w:proofErr w:type="gramEnd"/>
+      <w:r>
+        <w:rPr>
+          <w:sz w:val="18"/>
+          <w:szCs w:val="18"/>
+        </w:rPr>
+        <w:t>fe</w:t>
+      </w:r>
+      <w:proofErr w:type="spellEnd"/>
+    </w:p>
+    <w:p>
+      <w:pPr>
+        <w:rPr>
+          <w:sz w:val="18"/>
+          <w:szCs w:val="18"/>
+        </w:rPr>
+      </w:pPr>
+      <w:r>
+        <w:rPr>
+          <w:sz w:val="18"/>
+          <w:szCs w:val="18"/>
+        </w:rPr>
+        <w:t xml:space="preserve">! </w:t>
+      </w:r>
+      <w:proofErr w:type="gramStart"/>
+      <w:r>
+        <w:rPr>
+          <w:sz w:val="18"/>
+          <w:szCs w:val="18"/>
+        </w:rPr>
+        <w:t>equilibrium</w:t>
+      </w:r>
+      <w:proofErr w:type="gramEnd"/>
+      <w:r>
+        <w:rPr>
+          <w:sz w:val="18"/>
+          <w:szCs w:val="18"/>
+        </w:rPr>
+        <w:t xml:space="preserve"> constant, gram formula weight from TOUGHREACT database and enthalpy change is set to 0</w:t>
+      </w:r>
+    </w:p>
+    <w:p>
+      <w:pPr>
+        <w:rPr>
+          <w:sz w:val="18"/>
+          <w:szCs w:val="18"/>
+        </w:rPr>
+      </w:pPr>
+      <w:proofErr w:type="gramStart"/>
+      <w:r>
+        <w:rPr>
+          <w:sz w:val="18"/>
+          <w:szCs w:val="18"/>
+        </w:rPr>
+        <w:t>'</w:t>
+      </w:r>
+      <w:proofErr w:type="spellStart"/>
+      <w:r>
+        <w:rPr>
+          <w:sz w:val="18"/>
+          <w:szCs w:val="18"/>
+        </w:rPr>
+        <w:t>hsaponite</w:t>
+      </w:r>
+      <w:proofErr w:type="spellEnd"/>
+      <w:r>
+        <w:rPr>
+          <w:sz w:val="18"/>
+          <w:szCs w:val="18"/>
+        </w:rPr>
+        <w:t>(</w:t>
+      </w:r>
+      <w:proofErr w:type="spellStart"/>
+      <w:proofErr w:type="gramEnd"/>
+      <w:r>
+        <w:rPr>
+          <w:sz w:val="18"/>
+          <w:szCs w:val="18"/>
+        </w:rPr>
+        <w:t>fe</w:t>
+      </w:r>
+      <w:proofErr w:type="spellEnd"/>
+      <w:r>
+        <w:rPr>
+          <w:sz w:val="18"/>
+          <w:szCs w:val="18"/>
+        </w:rPr>
+        <w:t>'</w:t>
+      </w:r>
+    </w:p>
+    <w:p>
+      <w:pPr>
+        <w:rPr>
+          <w:sz w:val="18"/>
+          <w:szCs w:val="18"/>
+        </w:rPr>
+      </w:pPr>
+      <w:r>
+        <w:rPr>
+          <w:sz w:val="18"/>
+          <w:szCs w:val="18"/>
+        </w:rPr>
+        <w:t>'</w:t>
+      </w:r>
+      <w:proofErr w:type="gramStart"/>
+      <w:r>
+        <w:rPr>
+          <w:sz w:val="18"/>
+          <w:szCs w:val="18"/>
+        </w:rPr>
+        <w:t>surface</w:t>
+      </w:r>
+      <w:proofErr w:type="gramEnd"/>
+      <w:r>
+        <w:rPr>
+          <w:sz w:val="18"/>
+          <w:szCs w:val="18"/>
+        </w:rPr>
+        <w:t>'</w:t>
+      </w:r>
+    </w:p>
+    <w:p>
+      <w:pPr>
+        <w:rPr>
+          <w:sz w:val="18"/>
+          <w:szCs w:val="18"/>
+        </w:rPr>
+      </w:pPr>
+      <w:r>
+        <w:rPr>
+          <w:sz w:val="18"/>
+          <w:szCs w:val="18"/>
+        </w:rPr>
+        <w:t xml:space="preserve">  497.4140      2.2570</w:t>
+      </w:r>
+    </w:p>
+    <w:p>
+      <w:pPr>
+        <w:rPr>
+          <w:sz w:val="18"/>
+          <w:szCs w:val="18"/>
+        </w:rPr>
+      </w:pPr>
+      <w:r>
+        <w:rPr>
+          <w:sz w:val="18"/>
+          <w:szCs w:val="18"/>
+        </w:rPr>
+        <w:t>7   'h+</w:t>
+      </w:r>
+      <w:proofErr w:type="gramStart"/>
+      <w:r>
+        <w:rPr>
+          <w:sz w:val="18"/>
+          <w:szCs w:val="18"/>
+        </w:rPr>
+        <w:t>1'  -</w:t>
+      </w:r>
+      <w:proofErr w:type="gramEnd"/>
+      <w:r>
+        <w:rPr>
+          <w:sz w:val="18"/>
+          <w:szCs w:val="18"/>
+        </w:rPr>
+        <w:t>1.340 'ca+2'   0.170 'mg+2'   2.000 'h2o'   3.790 'alo2-'   0.340 'hsio3-'   3.660 '</w:t>
+      </w:r>
+      <w:proofErr w:type="spellStart"/>
+      <w:r>
+        <w:rPr>
+          <w:sz w:val="18"/>
+          <w:szCs w:val="18"/>
+        </w:rPr>
+        <w:t>feoh</w:t>
+      </w:r>
+      <w:proofErr w:type="spellEnd"/>
+      <w:r>
+        <w:rPr>
+          <w:sz w:val="18"/>
+          <w:szCs w:val="18"/>
+        </w:rPr>
+        <w:t>+'   1.000</w:t>
+      </w:r>
+    </w:p>
+    <w:p>
+      <w:pPr>
+        <w:rPr>
+          <w:sz w:val="18"/>
+          <w:szCs w:val="18"/>
+        </w:rPr>
+      </w:pPr>
+      <w:r>
+        <w:rPr>
+          <w:sz w:val="18"/>
+          <w:szCs w:val="18"/>
+        </w:rPr>
+        <w:t>'</w:t>
+      </w:r>
+      <w:proofErr w:type="gramStart"/>
+      <w:r>
+        <w:rPr>
+          <w:sz w:val="18"/>
+          <w:szCs w:val="18"/>
+        </w:rPr>
+        <w:t>reversible</w:t>
+      </w:r>
+      <w:proofErr w:type="gramEnd"/>
+      <w:r>
+        <w:rPr>
+          <w:sz w:val="18"/>
+          <w:szCs w:val="18"/>
+        </w:rPr>
+        <w:t>'     29.5008  0.0000</w:t>
+      </w:r>
+    </w:p>
+    <w:p>
+      <w:pPr>
+        <w:rPr>
+          <w:sz w:val="18"/>
+          <w:szCs w:val="18"/>
+        </w:rPr>
+      </w:pPr>
+      <w:r>
+        <w:rPr>
+          <w:sz w:val="18"/>
+          <w:szCs w:val="18"/>
+        </w:rPr>
+        <w:t xml:space="preserve">! </w:t>
+      </w:r>
+    </w:p>
+    <w:p>
+      <w:pPr>
+        <w:rPr>
+          <w:sz w:val="18"/>
+          <w:szCs w:val="18"/>
+        </w:rPr>
+      </w:pPr>
+      <w:r>
+        <w:rPr>
+          <w:sz w:val="18"/>
+          <w:szCs w:val="18"/>
+        </w:rPr>
+        <w:t xml:space="preserve">! </w:t>
+      </w:r>
+      <w:proofErr w:type="spellStart"/>
+      <w:proofErr w:type="gramStart"/>
+      <w:r>
+        <w:rPr>
+          <w:sz w:val="18"/>
+          <w:szCs w:val="18"/>
+        </w:rPr>
+        <w:t>hsaponite</w:t>
+      </w:r>
+      <w:proofErr w:type="spellEnd"/>
+      <w:r>
+        <w:rPr>
+          <w:sz w:val="18"/>
+          <w:szCs w:val="18"/>
+        </w:rPr>
+        <w:t>(</w:t>
+      </w:r>
+      <w:proofErr w:type="spellStart"/>
+      <w:proofErr w:type="gramEnd"/>
+      <w:r>
+        <w:rPr>
+          <w:sz w:val="18"/>
+          <w:szCs w:val="18"/>
+        </w:rPr>
+        <w:t>fe</w:t>
+      </w:r>
+      <w:proofErr w:type="spellEnd"/>
+    </w:p>
+    <w:p>
+      <w:pPr>
+        <w:rPr>
+          <w:sz w:val="18"/>
+          <w:szCs w:val="18"/>
+        </w:rPr>
+      </w:pPr>
+      <w:r>
+        <w:rPr>
+          <w:sz w:val="18"/>
+          <w:szCs w:val="18"/>
+        </w:rPr>
         <w:lastRenderedPageBreak/>
-        <w:t xml:space="preserve">Name truncation: </w:t>
-      </w:r>
-      <w:proofErr w:type="spellStart"/>
-      <w:proofErr w:type="gramStart"/>
-      <w:r>
-        <w:rPr>
-          <w:sz w:val="18"/>
-          <w:szCs w:val="18"/>
-        </w:rPr>
-        <w:t>hsaponite</w:t>
-      </w:r>
-      <w:proofErr w:type="spellEnd"/>
-      <w:r>
-        <w:rPr>
-          <w:sz w:val="18"/>
-          <w:szCs w:val="18"/>
-        </w:rPr>
-        <w:t>(</w:t>
-      </w:r>
-      <w:proofErr w:type="spellStart"/>
-      <w:proofErr w:type="gramEnd"/>
-      <w:r>
-        <w:rPr>
-          <w:sz w:val="18"/>
-          <w:szCs w:val="18"/>
-        </w:rPr>
-        <w:t>feca</w:t>
-      </w:r>
-      <w:proofErr w:type="spellEnd"/>
-      <w:r>
-        <w:rPr>
-          <w:sz w:val="18"/>
-          <w:szCs w:val="18"/>
-        </w:rPr>
-        <w:t xml:space="preserve">) to </w:t>
-      </w:r>
-      <w:proofErr w:type="spellStart"/>
-      <w:r>
-        <w:rPr>
-          <w:sz w:val="18"/>
-          <w:szCs w:val="18"/>
-        </w:rPr>
-        <w:t>hsaponite</w:t>
-      </w:r>
-      <w:proofErr w:type="spellEnd"/>
-      <w:r>
-        <w:rPr>
-          <w:sz w:val="18"/>
-          <w:szCs w:val="18"/>
-        </w:rPr>
-        <w:t>(</w:t>
-      </w:r>
-      <w:proofErr w:type="spellStart"/>
-      <w:r>
-        <w:rPr>
-          <w:sz w:val="18"/>
-          <w:szCs w:val="18"/>
-        </w:rPr>
-        <w:t>fe</w:t>
-      </w:r>
-      <w:proofErr w:type="spellEnd"/>
-    </w:p>
-    <w:p>
-      <w:pPr>
-        <w:rPr>
-          <w:sz w:val="18"/>
-          <w:szCs w:val="18"/>
-        </w:rPr>
-      </w:pPr>
-      <w:r>
-        <w:rPr>
-          <w:sz w:val="18"/>
-          <w:szCs w:val="18"/>
-        </w:rPr>
-        <w:t xml:space="preserve">New name and truncation added: </w:t>
-      </w:r>
-      <w:proofErr w:type="spellStart"/>
-      <w:proofErr w:type="gramStart"/>
-      <w:r>
-        <w:rPr>
-          <w:sz w:val="18"/>
-          <w:szCs w:val="18"/>
-        </w:rPr>
-        <w:t>hsaponite</w:t>
-      </w:r>
-      <w:proofErr w:type="spellEnd"/>
-      <w:r>
-        <w:rPr>
-          <w:sz w:val="18"/>
-          <w:szCs w:val="18"/>
-        </w:rPr>
-        <w:t>(</w:t>
-      </w:r>
-      <w:proofErr w:type="spellStart"/>
-      <w:proofErr w:type="gramEnd"/>
-      <w:r>
-        <w:rPr>
-          <w:sz w:val="18"/>
-          <w:szCs w:val="18"/>
-        </w:rPr>
-        <w:t>feca</w:t>
-      </w:r>
-      <w:proofErr w:type="spellEnd"/>
-      <w:r>
-        <w:rPr>
-          <w:sz w:val="18"/>
-          <w:szCs w:val="18"/>
-        </w:rPr>
-        <w:t xml:space="preserve">)  </w:t>
-      </w:r>
-      <w:proofErr w:type="spellStart"/>
-      <w:r>
-        <w:rPr>
-          <w:sz w:val="18"/>
-          <w:szCs w:val="18"/>
-        </w:rPr>
-        <w:t>hsaponite</w:t>
-      </w:r>
-      <w:proofErr w:type="spellEnd"/>
-      <w:r>
-        <w:rPr>
-          <w:sz w:val="18"/>
-          <w:szCs w:val="18"/>
-        </w:rPr>
-        <w:t>(</w:t>
-      </w:r>
-      <w:proofErr w:type="spellStart"/>
-      <w:r>
-        <w:rPr>
-          <w:sz w:val="18"/>
-          <w:szCs w:val="18"/>
-        </w:rPr>
-        <w:t>fe</w:t>
-      </w:r>
-      <w:proofErr w:type="spellEnd"/>
-    </w:p>
-    <w:p>
-      <w:pPr>
-        <w:rPr>
-          <w:sz w:val="18"/>
-          <w:szCs w:val="18"/>
-        </w:rPr>
-      </w:pPr>
-      <w:r>
-        <w:rPr>
-          <w:sz w:val="18"/>
-          <w:szCs w:val="18"/>
-        </w:rPr>
-        <w:t>...</w:t>
-      </w:r>
-    </w:p>
-    <w:p>
-      <w:pPr>
-        <w:rPr>
-          <w:sz w:val="18"/>
-          <w:szCs w:val="18"/>
-        </w:rPr>
-      </w:pPr>
-      <w:proofErr w:type="gramStart"/>
-      <w:r>
-        <w:rPr>
-          <w:sz w:val="18"/>
-          <w:szCs w:val="18"/>
-        </w:rPr>
-        <w:t>Error(</w:t>
-      </w:r>
-      <w:proofErr w:type="gramEnd"/>
-      <w:r>
-        <w:rPr>
-          <w:sz w:val="18"/>
-          <w:szCs w:val="18"/>
-        </w:rPr>
-        <w:t xml:space="preserve">ignored): Truncate name duplicated, the same truncate name already exist: </w:t>
-      </w:r>
-      <w:proofErr w:type="spellStart"/>
-      <w:r>
-        <w:rPr>
-          <w:sz w:val="18"/>
-          <w:szCs w:val="18"/>
-        </w:rPr>
-        <w:t>hsaponite</w:t>
-      </w:r>
-      <w:proofErr w:type="spellEnd"/>
-      <w:r>
-        <w:rPr>
-          <w:sz w:val="18"/>
-          <w:szCs w:val="18"/>
-        </w:rPr>
-        <w:t>(</w:t>
-      </w:r>
-      <w:proofErr w:type="spellStart"/>
-      <w:r>
-        <w:rPr>
-          <w:sz w:val="18"/>
-          <w:szCs w:val="18"/>
-        </w:rPr>
-        <w:t>fe</w:t>
-      </w:r>
-      <w:proofErr w:type="spellEnd"/>
-    </w:p>
-    <w:p>
-      <w:pPr>
-        <w:rPr>
-          <w:sz w:val="18"/>
-          <w:szCs w:val="18"/>
-        </w:rPr>
-      </w:pPr>
-      <w:r>
-        <w:rPr>
-          <w:sz w:val="18"/>
-          <w:szCs w:val="18"/>
-        </w:rPr>
-        <w:t xml:space="preserve">New name and truncation added: </w:t>
-      </w:r>
-      <w:proofErr w:type="spellStart"/>
-      <w:proofErr w:type="gramStart"/>
-      <w:r>
-        <w:rPr>
-          <w:sz w:val="18"/>
-          <w:szCs w:val="18"/>
-        </w:rPr>
-        <w:t>hsaponite</w:t>
-      </w:r>
-      <w:proofErr w:type="spellEnd"/>
-      <w:r>
-        <w:rPr>
-          <w:sz w:val="18"/>
-          <w:szCs w:val="18"/>
-        </w:rPr>
-        <w:t>(</w:t>
-      </w:r>
-      <w:proofErr w:type="spellStart"/>
-      <w:proofErr w:type="gramEnd"/>
-      <w:r>
-        <w:rPr>
-          <w:sz w:val="18"/>
-          <w:szCs w:val="18"/>
-        </w:rPr>
-        <w:t>fek</w:t>
-      </w:r>
-      <w:proofErr w:type="spellEnd"/>
-      <w:r>
-        <w:rPr>
-          <w:sz w:val="18"/>
-          <w:szCs w:val="18"/>
-        </w:rPr>
-        <w:t xml:space="preserve">)  </w:t>
-      </w:r>
-      <w:proofErr w:type="spellStart"/>
-      <w:r>
-        <w:rPr>
-          <w:sz w:val="18"/>
-          <w:szCs w:val="18"/>
-        </w:rPr>
-        <w:t>hsaponite</w:t>
-      </w:r>
-      <w:proofErr w:type="spellEnd"/>
-      <w:r>
-        <w:rPr>
-          <w:sz w:val="18"/>
-          <w:szCs w:val="18"/>
-        </w:rPr>
-        <w:t>(</w:t>
-      </w:r>
-      <w:proofErr w:type="spellStart"/>
-      <w:r>
-        <w:rPr>
-          <w:sz w:val="18"/>
-          <w:szCs w:val="18"/>
-        </w:rPr>
-        <w:t>fe</w:t>
-      </w:r>
-      <w:proofErr w:type="spellEnd"/>
-    </w:p>
-    <w:p>
-      <w:pPr>
-        <w:rPr>
-          <w:sz w:val="18"/>
-          <w:szCs w:val="18"/>
-        </w:rPr>
-      </w:pPr>
-      <w:r>
-        <w:rPr>
-          <w:sz w:val="18"/>
-          <w:szCs w:val="18"/>
-        </w:rPr>
-        <w:t>---</w:t>
-      </w:r>
-    </w:p>
-    <w:p>
-      <w:pPr>
-        <w:rPr>
-          <w:sz w:val="18"/>
-          <w:szCs w:val="18"/>
-        </w:rPr>
-      </w:pPr>
-      <w:r>
-        <w:rPr>
-          <w:sz w:val="18"/>
-          <w:szCs w:val="18"/>
-        </w:rPr>
-        <w:t xml:space="preserve">And in the </w:t>
-      </w:r>
-      <w:proofErr w:type="spellStart"/>
-      <w:r>
-        <w:rPr>
-          <w:sz w:val="18"/>
-          <w:szCs w:val="18"/>
-        </w:rPr>
-        <w:t>mineral.dbs</w:t>
-      </w:r>
-      <w:proofErr w:type="spellEnd"/>
-      <w:r>
-        <w:rPr>
-          <w:sz w:val="18"/>
-          <w:szCs w:val="18"/>
-        </w:rPr>
-        <w:t>, you will find the two minerals with the same name but different parameters</w:t>
-      </w:r>
-    </w:p>
-    <w:p>
-      <w:pPr>
-        <w:rPr>
-          <w:sz w:val="18"/>
-          <w:szCs w:val="18"/>
-        </w:rPr>
-      </w:pPr>
-      <w:r>
-        <w:rPr>
-          <w:sz w:val="18"/>
-          <w:szCs w:val="18"/>
-        </w:rPr>
-        <w:t>---</w:t>
-      </w:r>
-    </w:p>
-    <w:p>
-      <w:pPr>
-        <w:rPr>
-          <w:sz w:val="18"/>
-          <w:szCs w:val="18"/>
-        </w:rPr>
-      </w:pPr>
-      <w:r>
-        <w:rPr>
-          <w:sz w:val="18"/>
-          <w:szCs w:val="18"/>
-        </w:rPr>
-        <w:t xml:space="preserve">! </w:t>
-      </w:r>
-    </w:p>
-    <w:p>
-      <w:pPr>
-        <w:rPr>
-          <w:sz w:val="18"/>
-          <w:szCs w:val="18"/>
-        </w:rPr>
-      </w:pPr>
-      <w:r>
-        <w:rPr>
-          <w:sz w:val="18"/>
-          <w:szCs w:val="18"/>
-        </w:rPr>
-        <w:t xml:space="preserve">! </w:t>
-      </w:r>
-      <w:proofErr w:type="spellStart"/>
-      <w:proofErr w:type="gramStart"/>
-      <w:r>
-        <w:rPr>
-          <w:sz w:val="18"/>
-          <w:szCs w:val="18"/>
-        </w:rPr>
-        <w:t>hsaponite</w:t>
-      </w:r>
-      <w:proofErr w:type="spellEnd"/>
-      <w:r>
-        <w:rPr>
-          <w:sz w:val="18"/>
-          <w:szCs w:val="18"/>
-        </w:rPr>
-        <w:t>(</w:t>
-      </w:r>
-      <w:proofErr w:type="spellStart"/>
-      <w:proofErr w:type="gramEnd"/>
-      <w:r>
-        <w:rPr>
-          <w:sz w:val="18"/>
-          <w:szCs w:val="18"/>
-        </w:rPr>
-        <w:t>fe</w:t>
-      </w:r>
-      <w:proofErr w:type="spellEnd"/>
-    </w:p>
-    <w:p>
-      <w:pPr>
-        <w:rPr>
-          <w:sz w:val="18"/>
-          <w:szCs w:val="18"/>
-        </w:rPr>
-      </w:pPr>
-      <w:r>
-        <w:rPr>
-          <w:sz w:val="18"/>
-          <w:szCs w:val="18"/>
-        </w:rPr>
-        <w:t xml:space="preserve">! </w:t>
-      </w:r>
-      <w:proofErr w:type="gramStart"/>
-      <w:r>
-        <w:rPr>
-          <w:sz w:val="18"/>
-          <w:szCs w:val="18"/>
-        </w:rPr>
-        <w:t>equilibrium</w:t>
-      </w:r>
-      <w:proofErr w:type="gramEnd"/>
-      <w:r>
-        <w:rPr>
-          <w:sz w:val="18"/>
-          <w:szCs w:val="18"/>
-        </w:rPr>
-        <w:t xml:space="preserve"> constant, gram formula weight from TOUGHREACT database and enthalpy change is set to 0</w:t>
-      </w:r>
-    </w:p>
-    <w:p>
-      <w:pPr>
-        <w:rPr>
-          <w:sz w:val="18"/>
-          <w:szCs w:val="18"/>
-        </w:rPr>
-      </w:pPr>
-      <w:proofErr w:type="gramStart"/>
-      <w:r>
-        <w:rPr>
-          <w:sz w:val="18"/>
-          <w:szCs w:val="18"/>
-        </w:rPr>
-        <w:t>'</w:t>
-      </w:r>
-      <w:proofErr w:type="spellStart"/>
-      <w:r>
-        <w:rPr>
-          <w:sz w:val="18"/>
-          <w:szCs w:val="18"/>
-        </w:rPr>
-        <w:t>hsaponite</w:t>
-      </w:r>
-      <w:proofErr w:type="spellEnd"/>
-      <w:r>
-        <w:rPr>
-          <w:sz w:val="18"/>
-          <w:szCs w:val="18"/>
-        </w:rPr>
-        <w:t>(</w:t>
-      </w:r>
-      <w:proofErr w:type="spellStart"/>
-      <w:proofErr w:type="gramEnd"/>
-      <w:r>
-        <w:rPr>
-          <w:sz w:val="18"/>
-          <w:szCs w:val="18"/>
-        </w:rPr>
-        <w:t>fe</w:t>
-      </w:r>
-      <w:proofErr w:type="spellEnd"/>
-      <w:r>
-        <w:rPr>
-          <w:sz w:val="18"/>
-          <w:szCs w:val="18"/>
-        </w:rPr>
-        <w:t>'</w:t>
-      </w:r>
-    </w:p>
-    <w:p>
-      <w:pPr>
-        <w:rPr>
-          <w:sz w:val="18"/>
-          <w:szCs w:val="18"/>
-        </w:rPr>
-      </w:pPr>
-      <w:r>
-        <w:rPr>
-          <w:sz w:val="18"/>
-          <w:szCs w:val="18"/>
-        </w:rPr>
-        <w:t>'</w:t>
-      </w:r>
-      <w:proofErr w:type="gramStart"/>
-      <w:r>
-        <w:rPr>
-          <w:sz w:val="18"/>
-          <w:szCs w:val="18"/>
-        </w:rPr>
-        <w:t>surface</w:t>
-      </w:r>
-      <w:proofErr w:type="gramEnd"/>
-      <w:r>
-        <w:rPr>
-          <w:sz w:val="18"/>
-          <w:szCs w:val="18"/>
-        </w:rPr>
-        <w:t>'</w:t>
-      </w:r>
-    </w:p>
-    <w:p>
-      <w:pPr>
-        <w:rPr>
-          <w:sz w:val="18"/>
-          <w:szCs w:val="18"/>
-        </w:rPr>
-      </w:pPr>
-      <w:r>
-        <w:rPr>
-          <w:sz w:val="18"/>
-          <w:szCs w:val="18"/>
-        </w:rPr>
-        <w:t xml:space="preserve">  497.4140      2.2570</w:t>
-      </w:r>
-    </w:p>
-    <w:p>
-      <w:pPr>
-        <w:rPr>
-          <w:sz w:val="18"/>
-          <w:szCs w:val="18"/>
-        </w:rPr>
-      </w:pPr>
-      <w:r>
-        <w:rPr>
-          <w:sz w:val="18"/>
-          <w:szCs w:val="18"/>
-        </w:rPr>
-        <w:t>7   'h+</w:t>
-      </w:r>
-      <w:proofErr w:type="gramStart"/>
-      <w:r>
-        <w:rPr>
-          <w:sz w:val="18"/>
-          <w:szCs w:val="18"/>
-        </w:rPr>
-        <w:t>1'  -</w:t>
-      </w:r>
-      <w:proofErr w:type="gramEnd"/>
-      <w:r>
-        <w:rPr>
-          <w:sz w:val="18"/>
-          <w:szCs w:val="18"/>
-        </w:rPr>
-        <w:t>1.340 'ca+2'   0.170 'mg+2'   2.000 'h2o'   3.790 'alo2-'   0.340 'hsio3-'   3.660 '</w:t>
-      </w:r>
-      <w:proofErr w:type="spellStart"/>
-      <w:r>
-        <w:rPr>
-          <w:sz w:val="18"/>
-          <w:szCs w:val="18"/>
-        </w:rPr>
-        <w:t>feoh</w:t>
-      </w:r>
-      <w:proofErr w:type="spellEnd"/>
-      <w:r>
-        <w:rPr>
-          <w:sz w:val="18"/>
-          <w:szCs w:val="18"/>
-        </w:rPr>
-        <w:t>+'   1.000</w:t>
-      </w:r>
-    </w:p>
-    <w:p>
-      <w:pPr>
-        <w:rPr>
-          <w:sz w:val="18"/>
-          <w:szCs w:val="18"/>
-        </w:rPr>
-      </w:pPr>
-      <w:r>
-        <w:rPr>
-          <w:sz w:val="18"/>
-          <w:szCs w:val="18"/>
-        </w:rPr>
-        <w:t>'</w:t>
-      </w:r>
-      <w:proofErr w:type="gramStart"/>
-      <w:r>
-        <w:rPr>
-          <w:sz w:val="18"/>
-          <w:szCs w:val="18"/>
-        </w:rPr>
-        <w:t>reversible</w:t>
-      </w:r>
-      <w:proofErr w:type="gramEnd"/>
-      <w:r>
-        <w:rPr>
-          <w:sz w:val="18"/>
-          <w:szCs w:val="18"/>
-        </w:rPr>
-        <w:t>'     29.5008  0.0000</w:t>
-      </w:r>
-    </w:p>
-    <w:p>
-      <w:pPr>
-        <w:rPr>
-          <w:sz w:val="18"/>
-          <w:szCs w:val="18"/>
-        </w:rPr>
-      </w:pPr>
-      <w:r>
-        <w:rPr>
-          <w:sz w:val="18"/>
-          <w:szCs w:val="18"/>
-        </w:rPr>
-        <w:t xml:space="preserve">! </w:t>
-      </w:r>
-    </w:p>
-    <w:p>
-      <w:pPr>
-        <w:rPr>
-          <w:sz w:val="18"/>
-          <w:szCs w:val="18"/>
-        </w:rPr>
-      </w:pPr>
-      <w:r>
-        <w:rPr>
-          <w:sz w:val="18"/>
-          <w:szCs w:val="18"/>
-        </w:rPr>
-        <w:t xml:space="preserve">! </w:t>
-      </w:r>
-      <w:proofErr w:type="spellStart"/>
-      <w:proofErr w:type="gramStart"/>
-      <w:r>
-        <w:rPr>
-          <w:sz w:val="18"/>
-          <w:szCs w:val="18"/>
-        </w:rPr>
-        <w:t>hsaponite</w:t>
-      </w:r>
-      <w:proofErr w:type="spellEnd"/>
-      <w:r>
-        <w:rPr>
-          <w:sz w:val="18"/>
-          <w:szCs w:val="18"/>
-        </w:rPr>
-        <w:t>(</w:t>
-      </w:r>
-      <w:proofErr w:type="spellStart"/>
-      <w:proofErr w:type="gramEnd"/>
-      <w:r>
-        <w:rPr>
-          <w:sz w:val="18"/>
-          <w:szCs w:val="18"/>
-        </w:rPr>
-        <w:t>fe</w:t>
-      </w:r>
-      <w:proofErr w:type="spellEnd"/>
-    </w:p>
-    <w:p>
-      <w:pPr>
-        <w:rPr>
-          <w:sz w:val="18"/>
-          <w:szCs w:val="18"/>
-        </w:rPr>
-      </w:pPr>
-      <w:r>
-        <w:rPr>
-          <w:sz w:val="18"/>
-          <w:szCs w:val="18"/>
-        </w:rPr>
         <w:t xml:space="preserve">! </w:t>
       </w:r>
       <w:proofErr w:type="gramStart"/>
@@ -1983,6 +2112,95 @@
       </w:pPr>
     </w:lvl>
   </w:abstractNum>
+  <w:abstractNum w:abstractNumId="4">
+    <w:nsid w:val="78483AC6"/>
+    <w:multiLevelType w:val="hybridMultilevel"/>
+    <w:tmpl w:val="95F09A3C"/>
+    <w:lvl w:ilvl="0" w:tplc="1009000F">
+      <w:start w:val="1"/>
+      <w:numFmt w:val="decimal"/>
+      <w:lvlText w:val="%1."/>
+      <w:lvlJc w:val="left"/>
+      <w:pPr>
+        <w:ind w:left="720" w:hanging="360"/>
+      </w:pPr>
+      <w:rPr>
+        <w:rFonts w:hint="default"/>
+      </w:rPr>
+    </w:lvl>
+    <w:lvl w:ilvl="1" w:tplc="10090019" w:tentative="1">
+      <w:start w:val="1"/>
+      <w:numFmt w:val="lowerLetter"/>
+      <w:lvlText w:val="%2."/>
+      <w:lvlJc w:val="left"/>
+      <w:pPr>
+        <w:ind w:left="1440" w:hanging="360"/>
+      </w:pPr>
+    </w:lvl>
+    <w:lvl w:ilvl="2" w:tplc="1009001B" w:tentative="1">
+      <w:start w:val="1"/>
+      <w:numFmt w:val="lowerRoman"/>
+      <w:lvlText w:val="%3."/>
+      <w:lvlJc w:val="right"/>
+      <w:pPr>
+        <w:ind w:left="2160" w:hanging="180"/>
+      </w:pPr>
+    </w:lvl>
+    <w:lvl w:ilvl="3" w:tplc="1009000F" w:tentative="1">
+      <w:start w:val="1"/>
+      <w:numFmt w:val="decimal"/>
+      <w:lvlText w:val="%4."/>
+      <w:lvlJc w:val="left"/>
+      <w:pPr>
+        <w:ind w:left="2880" w:hanging="360"/>
+      </w:pPr>
+    </w:lvl>
+    <w:lvl w:ilvl="4" w:tplc="10090019" w:tentative="1">
+      <w:start w:val="1"/>
+      <w:numFmt w:val="lowerLetter"/>
+      <w:lvlText w:val="%5."/>
+      <w:lvlJc w:val="left"/>
+      <w:pPr>
+        <w:ind w:left="3600" w:hanging="360"/>
+      </w:pPr>
+    </w:lvl>
+    <w:lvl w:ilvl="5" w:tplc="1009001B" w:tentative="1">
+      <w:start w:val="1"/>
+      <w:numFmt w:val="lowerRoman"/>
+      <w:lvlText w:val="%6."/>
+      <w:lvlJc w:val="right"/>
+      <w:pPr>
+        <w:ind w:left="4320" w:hanging="180"/>
+      </w:pPr>
+    </w:lvl>
+    <w:lvl w:ilvl="6" w:tplc="1009000F" w:tentative="1">
+      <w:start w:val="1"/>
+      <w:numFmt w:val="decimal"/>
+      <w:lvlText w:val="%7."/>
+      <w:lvlJc w:val="left"/>
+      <w:pPr>
+        <w:ind w:left="5040" w:hanging="360"/>
+      </w:pPr>
+    </w:lvl>
+    <w:lvl w:ilvl="7" w:tplc="10090019" w:tentative="1">
+      <w:start w:val="1"/>
+      <w:numFmt w:val="lowerLetter"/>
+      <w:lvlText w:val="%8."/>
+      <w:lvlJc w:val="left"/>
+      <w:pPr>
+        <w:ind w:left="5760" w:hanging="360"/>
+      </w:pPr>
+    </w:lvl>
+    <w:lvl w:ilvl="8" w:tplc="1009001B" w:tentative="1">
+      <w:start w:val="1"/>
+      <w:numFmt w:val="lowerRoman"/>
+      <w:lvlText w:val="%9."/>
+      <w:lvlJc w:val="right"/>
+      <w:pPr>
+        <w:ind w:left="6480" w:hanging="180"/>
+      </w:pPr>
+    </w:lvl>
+  </w:abstractNum>
   <w:num w:numId="1">
     <w:abstractNumId w:val="2"/>
   </w:num>
@@ -1994,6 +2212,9 @@
   </w:num>
   <w:num w:numId="4">
     <w:abstractNumId w:val="0"/>
+  </w:num>
+  <w:num w:numId="5">
+    <w:abstractNumId w:val="4"/>
   </w:num>
 </w:numbering>
 </file>
@@ -2196,6 +2417,24 @@
       <w:contextualSpacing/>
     </w:pPr>
   </w:style>
+  <w:style w:type="paragraph" w:styleId="Date">
+    <w:name w:val="Date"/>
+    <w:basedOn w:val="Normal"/>
+    <w:next w:val="Normal"/>
+    <w:link w:val="DateChar"/>
+    <w:uiPriority w:val="99"/>
+    <w:semiHidden/>
+    <w:unhideWhenUsed/>
+    <w:rsid w:val="00A22F21"/>
+  </w:style>
+  <w:style w:type="character" w:customStyle="1" w:styleId="DateChar">
+    <w:name w:val="Date Char"/>
+    <w:basedOn w:val="DefaultParagraphFont"/>
+    <w:link w:val="Date"/>
+    <w:uiPriority w:val="99"/>
+    <w:semiHidden/>
+    <w:rsid w:val="00A22F21"/>
+  </w:style>
 </w:styles>
 </file>
 
@@ -2396,6 +2635,24 @@
       <w:ind w:left="720"/>
       <w:contextualSpacing/>
     </w:pPr>
+  </w:style>
+  <w:style w:type="paragraph" w:styleId="Date">
+    <w:name w:val="Date"/>
+    <w:basedOn w:val="Normal"/>
+    <w:next w:val="Normal"/>
+    <w:link w:val="DateChar"/>
+    <w:uiPriority w:val="99"/>
+    <w:semiHidden/>
+    <w:unhideWhenUsed/>
+    <w:rsid w:val="00A22F21"/>
+  </w:style>
+  <w:style w:type="character" w:customStyle="1" w:styleId="DateChar">
+    <w:name w:val="Date Char"/>
+    <w:basedOn w:val="DefaultParagraphFont"/>
+    <w:link w:val="Date"/>
+    <w:uiPriority w:val="99"/>
+    <w:semiHidden/>
+    <w:rsid w:val="00A22F21"/>
   </w:style>
 </w:styles>
 </file>

</xml_diff>